<commit_message>
added erd images and db bak file
</commit_message>
<xml_diff>
--- a/BCDE103 Design Assessment.docx
+++ b/BCDE103 Design Assessment.docx
@@ -674,10 +674,7 @@
               <w:jc w:val="center"/>
             </w:pPr>
             <w:r>
-              <w:t xml:space="preserve">Department </w:t>
-            </w:r>
-            <w:r>
-              <w:t>Table</w:t>
+              <w:t>Department Table</w:t>
             </w:r>
           </w:p>
         </w:tc>
@@ -881,9 +878,11 @@
               <w:jc w:val="center"/>
               <w:cnfStyle w:val="000000000000" w:firstRow="0" w:lastRow="0" w:firstColumn="0" w:lastColumn="0" w:oddVBand="0" w:evenVBand="0" w:oddHBand="0" w:evenHBand="0" w:firstRowFirstColumn="0" w:firstRowLastColumn="0" w:lastRowFirstColumn="0" w:lastRowLastColumn="0"/>
             </w:pPr>
+            <w:proofErr w:type="spellStart"/>
             <w:r>
               <w:t>DepartmentID</w:t>
             </w:r>
+            <w:proofErr w:type="spellEnd"/>
           </w:p>
         </w:tc>
         <w:tc>
@@ -980,9 +979,11 @@
               <w:jc w:val="center"/>
               <w:cnfStyle w:val="000000100000" w:firstRow="0" w:lastRow="0" w:firstColumn="0" w:lastColumn="0" w:oddVBand="0" w:evenVBand="0" w:oddHBand="1" w:evenHBand="0" w:firstRowFirstColumn="0" w:firstRowLastColumn="0" w:lastRowFirstColumn="0" w:lastRowLastColumn="0"/>
             </w:pPr>
+            <w:proofErr w:type="spellStart"/>
             <w:r>
               <w:t>DepartmentName</w:t>
             </w:r>
+            <w:proofErr w:type="spellEnd"/>
           </w:p>
         </w:tc>
         <w:tc>
@@ -1067,10 +1068,7 @@
               <w:jc w:val="center"/>
             </w:pPr>
             <w:r>
-              <w:t>Referee</w:t>
-            </w:r>
-            <w:r>
-              <w:t xml:space="preserve"> Table</w:t>
+              <w:t>Referee Table</w:t>
             </w:r>
           </w:p>
         </w:tc>
@@ -1274,9 +1272,11 @@
               <w:jc w:val="center"/>
               <w:cnfStyle w:val="000000000000" w:firstRow="0" w:lastRow="0" w:firstColumn="0" w:lastColumn="0" w:oddVBand="0" w:evenVBand="0" w:oddHBand="0" w:evenHBand="0" w:firstRowFirstColumn="0" w:firstRowLastColumn="0" w:lastRowFirstColumn="0" w:lastRowLastColumn="0"/>
             </w:pPr>
+            <w:proofErr w:type="spellStart"/>
             <w:r>
               <w:t>RefereeID</w:t>
             </w:r>
+            <w:proofErr w:type="spellEnd"/>
           </w:p>
         </w:tc>
         <w:tc>
@@ -1292,13 +1292,7 @@
               <w:cnfStyle w:val="000000000000" w:firstRow="0" w:lastRow="0" w:firstColumn="0" w:lastColumn="0" w:oddVBand="0" w:evenVBand="0" w:oddHBand="0" w:evenHBand="0" w:firstRowFirstColumn="0" w:firstRowLastColumn="0" w:lastRowFirstColumn="0" w:lastRowLastColumn="0"/>
             </w:pPr>
             <w:r>
-              <w:t>CHAR(</w:t>
-            </w:r>
-            <w:r>
-              <w:t>4</w:t>
-            </w:r>
-            <w:r>
-              <w:t>)</w:t>
+              <w:t>CHAR(4)</w:t>
             </w:r>
           </w:p>
         </w:tc>
@@ -1538,10 +1532,7 @@
               <w:jc w:val="center"/>
             </w:pPr>
             <w:r>
-              <w:t>Origin</w:t>
-            </w:r>
-            <w:r>
-              <w:t xml:space="preserve"> Table</w:t>
+              <w:t>Origin Table</w:t>
             </w:r>
           </w:p>
         </w:tc>
@@ -1745,9 +1736,11 @@
               <w:jc w:val="center"/>
               <w:cnfStyle w:val="000000000000" w:firstRow="0" w:lastRow="0" w:firstColumn="0" w:lastColumn="0" w:oddVBand="0" w:evenVBand="0" w:oddHBand="0" w:evenHBand="0" w:firstRowFirstColumn="0" w:firstRowLastColumn="0" w:lastRowFirstColumn="0" w:lastRowLastColumn="0"/>
             </w:pPr>
+            <w:proofErr w:type="spellStart"/>
             <w:r>
               <w:t>OriginID</w:t>
             </w:r>
+            <w:proofErr w:type="spellEnd"/>
           </w:p>
         </w:tc>
         <w:tc>
@@ -1928,10 +1921,7 @@
               <w:jc w:val="center"/>
             </w:pPr>
             <w:r>
-              <w:t>Surgeon</w:t>
-            </w:r>
-            <w:r>
-              <w:t xml:space="preserve"> Table</w:t>
+              <w:t>Surgeon Table</w:t>
             </w:r>
           </w:p>
         </w:tc>
@@ -2135,9 +2125,11 @@
               <w:jc w:val="center"/>
               <w:cnfStyle w:val="000000000000" w:firstRow="0" w:lastRow="0" w:firstColumn="0" w:lastColumn="0" w:oddVBand="0" w:evenVBand="0" w:oddHBand="0" w:evenHBand="0" w:firstRowFirstColumn="0" w:firstRowLastColumn="0" w:lastRowFirstColumn="0" w:lastRowLastColumn="0"/>
             </w:pPr>
+            <w:proofErr w:type="spellStart"/>
             <w:r>
               <w:t>SurgeonID</w:t>
             </w:r>
+            <w:proofErr w:type="spellEnd"/>
           </w:p>
         </w:tc>
         <w:tc>
@@ -2153,13 +2145,7 @@
               <w:cnfStyle w:val="000000000000" w:firstRow="0" w:lastRow="0" w:firstColumn="0" w:lastColumn="0" w:oddVBand="0" w:evenVBand="0" w:oddHBand="0" w:evenHBand="0" w:firstRowFirstColumn="0" w:firstRowLastColumn="0" w:lastRowFirstColumn="0" w:lastRowLastColumn="0"/>
             </w:pPr>
             <w:r>
-              <w:t>CHAR(</w:t>
-            </w:r>
-            <w:r>
-              <w:t>6</w:t>
-            </w:r>
-            <w:r>
-              <w:t>)</w:t>
+              <w:t>CHAR(6)</w:t>
             </w:r>
           </w:p>
         </w:tc>
@@ -2400,9 +2386,11 @@
               <w:jc w:val="center"/>
               <w:cnfStyle w:val="000000100000" w:firstRow="0" w:lastRow="0" w:firstColumn="0" w:lastColumn="0" w:oddVBand="0" w:evenVBand="0" w:oddHBand="1" w:evenHBand="0" w:firstRowFirstColumn="0" w:firstRowLastColumn="0" w:lastRowFirstColumn="0" w:lastRowLastColumn="0"/>
             </w:pPr>
+            <w:proofErr w:type="spellStart"/>
             <w:r>
               <w:t>DepartmentID</w:t>
             </w:r>
+            <w:proofErr w:type="spellEnd"/>
           </w:p>
         </w:tc>
         <w:tc>
@@ -2495,10 +2483,7 @@
             </w:pPr>
             <w:r>
               <w:lastRenderedPageBreak/>
-              <w:t>Referral</w:t>
-            </w:r>
-            <w:r>
-              <w:t xml:space="preserve"> Table</w:t>
+              <w:t>Referral Table</w:t>
             </w:r>
           </w:p>
         </w:tc>
@@ -2702,9 +2687,11 @@
               <w:jc w:val="center"/>
               <w:cnfStyle w:val="000000000000" w:firstRow="0" w:lastRow="0" w:firstColumn="0" w:lastColumn="0" w:oddVBand="0" w:evenVBand="0" w:oddHBand="0" w:evenHBand="0" w:firstRowFirstColumn="0" w:firstRowLastColumn="0" w:lastRowFirstColumn="0" w:lastRowLastColumn="0"/>
             </w:pPr>
+            <w:proofErr w:type="spellStart"/>
             <w:r>
               <w:t>ReferralID</w:t>
             </w:r>
+            <w:proofErr w:type="spellEnd"/>
           </w:p>
         </w:tc>
         <w:tc>
@@ -2820,10 +2807,7 @@
               <w:cnfStyle w:val="000000100000" w:firstRow="0" w:lastRow="0" w:firstColumn="0" w:lastColumn="0" w:oddVBand="0" w:evenVBand="0" w:oddHBand="1" w:evenHBand="0" w:firstRowFirstColumn="0" w:firstRowLastColumn="0" w:lastRowFirstColumn="0" w:lastRowLastColumn="0"/>
             </w:pPr>
             <w:r>
-              <w:t>CHAR(7</w:t>
-            </w:r>
-            <w:r>
-              <w:t>)</w:t>
+              <w:t>CHAR(7)</w:t>
             </w:r>
           </w:p>
         </w:tc>
@@ -2896,28 +2880,24 @@
               <w:jc w:val="center"/>
               <w:cnfStyle w:val="000000000000" w:firstRow="0" w:lastRow="0" w:firstColumn="0" w:lastColumn="0" w:oddVBand="0" w:evenVBand="0" w:oddHBand="0" w:evenHBand="0" w:firstRowFirstColumn="0" w:firstRowLastColumn="0" w:lastRowFirstColumn="0" w:lastRowLastColumn="0"/>
             </w:pPr>
+            <w:proofErr w:type="spellStart"/>
             <w:r>
               <w:t>SurgeonID</w:t>
             </w:r>
-          </w:p>
-        </w:tc>
-        <w:tc>
-          <w:tcPr>
-            <w:tcW w:w="1623" w:type="dxa"/>
-          </w:tcPr>
-          <w:p>
-            <w:pPr>
-              <w:jc w:val="center"/>
-              <w:cnfStyle w:val="000000000000" w:firstRow="0" w:lastRow="0" w:firstColumn="0" w:lastColumn="0" w:oddVBand="0" w:evenVBand="0" w:oddHBand="0" w:evenHBand="0" w:firstRowFirstColumn="0" w:firstRowLastColumn="0" w:lastRowFirstColumn="0" w:lastRowLastColumn="0"/>
-            </w:pPr>
-            <w:r>
-              <w:t>CHAR(</w:t>
-            </w:r>
-            <w:r>
-              <w:t>6</w:t>
-            </w:r>
-            <w:r>
-              <w:t>)</w:t>
+            <w:proofErr w:type="spellEnd"/>
+          </w:p>
+        </w:tc>
+        <w:tc>
+          <w:tcPr>
+            <w:tcW w:w="1623" w:type="dxa"/>
+          </w:tcPr>
+          <w:p>
+            <w:pPr>
+              <w:jc w:val="center"/>
+              <w:cnfStyle w:val="000000000000" w:firstRow="0" w:lastRow="0" w:firstColumn="0" w:lastColumn="0" w:oddVBand="0" w:evenVBand="0" w:oddHBand="0" w:evenHBand="0" w:firstRowFirstColumn="0" w:firstRowLastColumn="0" w:lastRowFirstColumn="0" w:lastRowLastColumn="0"/>
+            </w:pPr>
+            <w:r>
+              <w:t>CHAR(6)</w:t>
             </w:r>
           </w:p>
         </w:tc>
@@ -2993,9 +2973,11 @@
               <w:jc w:val="center"/>
               <w:cnfStyle w:val="000000100000" w:firstRow="0" w:lastRow="0" w:firstColumn="0" w:lastColumn="0" w:oddVBand="0" w:evenVBand="0" w:oddHBand="1" w:evenHBand="0" w:firstRowFirstColumn="0" w:firstRowLastColumn="0" w:lastRowFirstColumn="0" w:lastRowLastColumn="0"/>
             </w:pPr>
+            <w:proofErr w:type="spellStart"/>
             <w:r>
               <w:t>OriginID</w:t>
             </w:r>
+            <w:proofErr w:type="spellEnd"/>
           </w:p>
         </w:tc>
         <w:tc>
@@ -3081,9 +3063,11 @@
               <w:jc w:val="center"/>
               <w:cnfStyle w:val="000000000000" w:firstRow="0" w:lastRow="0" w:firstColumn="0" w:lastColumn="0" w:oddVBand="0" w:evenVBand="0" w:oddHBand="0" w:evenHBand="0" w:firstRowFirstColumn="0" w:firstRowLastColumn="0" w:lastRowFirstColumn="0" w:lastRowLastColumn="0"/>
             </w:pPr>
+            <w:proofErr w:type="spellStart"/>
             <w:r>
               <w:t>RefereeID</w:t>
             </w:r>
+            <w:proofErr w:type="spellEnd"/>
           </w:p>
         </w:tc>
         <w:tc>
@@ -3165,9 +3149,11 @@
               <w:jc w:val="center"/>
               <w:cnfStyle w:val="000000100000" w:firstRow="0" w:lastRow="0" w:firstColumn="0" w:lastColumn="0" w:oddVBand="0" w:evenVBand="0" w:oddHBand="1" w:evenHBand="0" w:firstRowFirstColumn="0" w:firstRowLastColumn="0" w:lastRowFirstColumn="0" w:lastRowLastColumn="0"/>
             </w:pPr>
+            <w:proofErr w:type="spellStart"/>
             <w:r>
               <w:t>ReferralDate</w:t>
             </w:r>
+            <w:proofErr w:type="spellEnd"/>
           </w:p>
         </w:tc>
         <w:tc>
@@ -3239,9 +3225,11 @@
               <w:jc w:val="center"/>
               <w:cnfStyle w:val="000000000000" w:firstRow="0" w:lastRow="0" w:firstColumn="0" w:lastColumn="0" w:oddVBand="0" w:evenVBand="0" w:oddHBand="0" w:evenHBand="0" w:firstRowFirstColumn="0" w:firstRowLastColumn="0" w:lastRowFirstColumn="0" w:lastRowLastColumn="0"/>
             </w:pPr>
+            <w:proofErr w:type="spellStart"/>
             <w:r>
               <w:t>WaitlistDate</w:t>
             </w:r>
+            <w:proofErr w:type="spellEnd"/>
           </w:p>
         </w:tc>
         <w:tc>
@@ -3389,9 +3377,11 @@
               <w:jc w:val="center"/>
               <w:cnfStyle w:val="000000000000" w:firstRow="0" w:lastRow="0" w:firstColumn="0" w:lastColumn="0" w:oddVBand="0" w:evenVBand="0" w:oddHBand="0" w:evenHBand="0" w:firstRowFirstColumn="0" w:firstRowLastColumn="0" w:lastRowFirstColumn="0" w:lastRowLastColumn="0"/>
             </w:pPr>
+            <w:proofErr w:type="spellStart"/>
             <w:r>
               <w:t>AgeAtReferral</w:t>
             </w:r>
+            <w:proofErr w:type="spellEnd"/>
           </w:p>
         </w:tc>
         <w:tc>
@@ -3466,9 +3456,11 @@
               <w:jc w:val="center"/>
               <w:cnfStyle w:val="000000100000" w:firstRow="0" w:lastRow="0" w:firstColumn="0" w:lastColumn="0" w:oddVBand="0" w:evenVBand="0" w:oddHBand="1" w:evenHBand="0" w:firstRowFirstColumn="0" w:firstRowLastColumn="0" w:lastRowFirstColumn="0" w:lastRowLastColumn="0"/>
             </w:pPr>
+            <w:proofErr w:type="spellStart"/>
             <w:r>
               <w:t>DaysOnWaitlist</w:t>
             </w:r>
+            <w:proofErr w:type="spellEnd"/>
           </w:p>
         </w:tc>
         <w:tc>
@@ -3542,19 +3534,277 @@
       </w:r>
     </w:p>
     <w:p>
+      <w:pPr>
+        <w:pStyle w:val="Subtitle"/>
+      </w:pPr>
       <w:r>
         <w:t>Removed the Year-Month column</w:t>
       </w:r>
     </w:p>
     <w:p>
+      <w:pPr>
+        <w:pStyle w:val="Subtitle"/>
+      </w:pPr>
       <w:r>
         <w:t>Removed the health target column</w:t>
       </w:r>
     </w:p>
     <w:p>
+      <w:pPr>
+        <w:pStyle w:val="Subtitle"/>
+      </w:pPr>
       <w:r>
         <w:t>Null values set to a date 80 days in the future</w:t>
       </w:r>
+    </w:p>
+    <w:p>
+      <w:pPr>
+        <w:pStyle w:val="Heading2"/>
+      </w:pPr>
+      <w:r>
+        <w:t>Data Cleansing</w:t>
+      </w:r>
+    </w:p>
+    <w:p>
+      <w:pPr>
+        <w:pStyle w:val="ListParagraph"/>
+        <w:numPr>
+          <w:ilvl w:val="0"/>
+          <w:numId w:val="1"/>
+        </w:numPr>
+        <w:jc w:val="both"/>
+      </w:pPr>
+      <w:r>
+        <w:t>NHI numbers are used as a unique identifier for a patient, so rows with duplicate NHI numbers are removed from the data. The reason for removing all duplicates rather than just one is because there is no certain way to determine which of the duplicates is more legitimate and therefore able to be kept.</w:t>
+      </w:r>
+    </w:p>
+    <w:p>
+      <w:pPr>
+        <w:pStyle w:val="ListParagraph"/>
+        <w:numPr>
+          <w:ilvl w:val="0"/>
+          <w:numId w:val="1"/>
+        </w:numPr>
+        <w:jc w:val="both"/>
+      </w:pPr>
+      <w:r>
+        <w:t>DOBs are sanity checked and must fall between 1903, the birth year of the oldest person currently alive, and the current year and month, August 2021. 2 birth dates fall outside of this range, one in 2027 and one in 1756. These rows are removed from the data set.</w:t>
+      </w:r>
+    </w:p>
+    <w:p>
+      <w:pPr>
+        <w:pStyle w:val="ListParagraph"/>
+        <w:numPr>
+          <w:ilvl w:val="0"/>
+          <w:numId w:val="1"/>
+        </w:numPr>
+        <w:jc w:val="both"/>
+      </w:pPr>
+      <w:r>
+        <w:t>There is an unnamed column on the end of the data set containing dates. As there is no heading for the column the purpose of the dates is unknown and therefore the column has been removed.</w:t>
+      </w:r>
+    </w:p>
+    <w:p>
+      <w:pPr>
+        <w:pStyle w:val="ListParagraph"/>
+        <w:numPr>
+          <w:ilvl w:val="0"/>
+          <w:numId w:val="1"/>
+        </w:numPr>
+        <w:jc w:val="both"/>
+      </w:pPr>
+      <w:r>
+        <w:t>Some department names have been entered with trailing whitespace, which has been trimmed.</w:t>
+      </w:r>
+    </w:p>
+    <w:p>
+      <w:pPr>
+        <w:pStyle w:val="ListParagraph"/>
+        <w:numPr>
+          <w:ilvl w:val="0"/>
+          <w:numId w:val="1"/>
+        </w:numPr>
+        <w:jc w:val="both"/>
+      </w:pPr>
+      <w:r>
+        <w:t xml:space="preserve">The column Year-Month is redundant, as the data is a duplicate of the data in Referral </w:t>
+      </w:r>
+      <w:r>
+        <w:t>Date and</w:t>
+      </w:r>
+      <w:r>
+        <w:t xml:space="preserve"> is thus removed.</w:t>
+      </w:r>
+    </w:p>
+    <w:p>
+      <w:pPr>
+        <w:pStyle w:val="ListParagraph"/>
+        <w:numPr>
+          <w:ilvl w:val="0"/>
+          <w:numId w:val="1"/>
+        </w:numPr>
+        <w:jc w:val="both"/>
+      </w:pPr>
+      <w:r>
+        <w:t>Patients who are not eligible for the health target are removed.</w:t>
+      </w:r>
+    </w:p>
+    <w:p>
+      <w:pPr>
+        <w:pStyle w:val="ListParagraph"/>
+        <w:numPr>
+          <w:ilvl w:val="0"/>
+          <w:numId w:val="1"/>
+        </w:numPr>
+        <w:jc w:val="both"/>
+      </w:pPr>
+      <w:r>
+        <w:t>Given the data set and business rules stating that patients who are ineligible for the health target are ignored, the Health Target Eligible column is removed from the final data set, as the column is made redundant by the business rule.</w:t>
+      </w:r>
+    </w:p>
+    <w:p>
+      <w:pPr>
+        <w:pStyle w:val="Heading2"/>
+      </w:pPr>
+      <w:r>
+        <w:t>Entities, Attributes, and Keys</w:t>
+      </w:r>
+    </w:p>
+    <w:p>
+      <w:pPr>
+        <w:ind w:firstLine="142"/>
+      </w:pPr>
+      <w:r>
+        <w:t>I initially settled on 5 entities:</w:t>
+      </w:r>
+    </w:p>
+    <w:p>
+      <w:pPr>
+        <w:pStyle w:val="ListParagraph"/>
+        <w:numPr>
+          <w:ilvl w:val="0"/>
+          <w:numId w:val="2"/>
+        </w:numPr>
+      </w:pPr>
+      <w:r>
+        <w:t>Patient</w:t>
+      </w:r>
+    </w:p>
+    <w:p>
+      <w:pPr>
+        <w:pStyle w:val="ListParagraph"/>
+        <w:numPr>
+          <w:ilvl w:val="0"/>
+          <w:numId w:val="2"/>
+        </w:numPr>
+      </w:pPr>
+      <w:r>
+        <w:t>Department</w:t>
+      </w:r>
+    </w:p>
+    <w:p>
+      <w:pPr>
+        <w:pStyle w:val="ListParagraph"/>
+        <w:numPr>
+          <w:ilvl w:val="0"/>
+          <w:numId w:val="2"/>
+        </w:numPr>
+      </w:pPr>
+      <w:r>
+        <w:t>Referee</w:t>
+      </w:r>
+    </w:p>
+    <w:p>
+      <w:pPr>
+        <w:pStyle w:val="ListParagraph"/>
+        <w:numPr>
+          <w:ilvl w:val="0"/>
+          <w:numId w:val="2"/>
+        </w:numPr>
+      </w:pPr>
+      <w:r>
+        <w:t>Surgeon</w:t>
+      </w:r>
+    </w:p>
+    <w:p>
+      <w:pPr>
+        <w:pStyle w:val="ListParagraph"/>
+        <w:numPr>
+          <w:ilvl w:val="0"/>
+          <w:numId w:val="2"/>
+        </w:numPr>
+      </w:pPr>
+      <w:r>
+        <w:t>Referral</w:t>
+      </w:r>
+    </w:p>
+    <w:p>
+      <w:pPr>
+        <w:ind w:left="50" w:firstLine="92"/>
+        <w:jc w:val="both"/>
+      </w:pPr>
+      <w:r>
+        <w:lastRenderedPageBreak/>
+        <w:t xml:space="preserve">This seemed to be the smallest number of entities I could use, but later Referee was split into 2 entities, being Referee and Origin. This is because a referee is not locked in to one and only one referral origin location. For a given Referee, they could refer one Patient from GP and another from Internal, meaning that the referral origin cannot be a part of the Referee </w:t>
+      </w:r>
+      <w:r>
+        <w:t>entity.</w:t>
+      </w:r>
+    </w:p>
+    <w:p>
+      <w:pPr>
+        <w:ind w:left="50" w:firstLine="92"/>
+        <w:jc w:val="both"/>
+      </w:pPr>
+      <w:r>
+        <w:t xml:space="preserve">I chose to use the NHI as the primary key for the Patient Table, and “generate” unique keys for the other entities. The </w:t>
+      </w:r>
+      <w:proofErr w:type="spellStart"/>
+      <w:r>
+        <w:t>SurgeonID</w:t>
+      </w:r>
+      <w:proofErr w:type="spellEnd"/>
+      <w:r>
+        <w:t xml:space="preserve"> and </w:t>
+      </w:r>
+      <w:proofErr w:type="spellStart"/>
+      <w:r>
+        <w:t>RefereeID</w:t>
+      </w:r>
+      <w:proofErr w:type="spellEnd"/>
+      <w:r>
+        <w:t xml:space="preserve"> are generated from initials of the person’s name. The </w:t>
+      </w:r>
+      <w:proofErr w:type="spellStart"/>
+      <w:r>
+        <w:t>DepartmentID</w:t>
+      </w:r>
+      <w:proofErr w:type="spellEnd"/>
+      <w:r>
+        <w:t xml:space="preserve"> is generated using the initials of the name of the department. The </w:t>
+      </w:r>
+      <w:proofErr w:type="spellStart"/>
+      <w:r>
+        <w:t>OriginID</w:t>
+      </w:r>
+      <w:proofErr w:type="spellEnd"/>
+      <w:r>
+        <w:t xml:space="preserve"> and </w:t>
+      </w:r>
+      <w:proofErr w:type="spellStart"/>
+      <w:r>
+        <w:t>ReferralID</w:t>
+      </w:r>
+      <w:proofErr w:type="spellEnd"/>
+      <w:r>
+        <w:t xml:space="preserve"> are both incrementing integers, starting from 1 and 1000, respectively.</w:t>
+      </w:r>
+    </w:p>
+    <w:p>
+      <w:pPr>
+        <w:ind w:left="50"/>
+        <w:jc w:val="both"/>
+      </w:pPr>
     </w:p>
     <w:sectPr>
       <w:pgSz w:w="11906" w:h="16838"/>
@@ -3564,6 +3814,241 @@
     </w:sectPr>
   </w:body>
 </w:document>
+</file>
+
+<file path=word/numbering.xml><?xml version="1.0" encoding="utf-8"?>
+<w:numbering xmlns:wpc="http://schemas.microsoft.com/office/word/2010/wordprocessingCanvas" xmlns:cx="http://schemas.microsoft.com/office/drawing/2014/chartex" xmlns:cx1="http://schemas.microsoft.com/office/drawing/2015/9/8/chartex" xmlns:cx2="http://schemas.microsoft.com/office/drawing/2015/10/21/chartex" xmlns:cx3="http://schemas.microsoft.com/office/drawing/2016/5/9/chartex" xmlns:cx4="http://schemas.microsoft.com/office/drawing/2016/5/10/chartex" xmlns:cx5="http://schemas.microsoft.com/office/drawing/2016/5/11/chartex" xmlns:cx6="http://schemas.microsoft.com/office/drawing/2016/5/12/chartex" xmlns:cx7="http://schemas.microsoft.com/office/drawing/2016/5/13/chartex" xmlns:cx8="http://schemas.microsoft.com/office/drawing/2016/5/14/chartex" xmlns:mc="http://schemas.openxmlformats.org/markup-compatibility/2006" xmlns:aink="http://schemas.microsoft.com/office/drawing/2016/ink" xmlns:am3d="http://schemas.microsoft.com/office/drawing/2017/model3d" xmlns:o="urn:schemas-microsoft-com:office:office" xmlns:r="http://schemas.openxmlformats.org/officeDocument/2006/relationships" xmlns:m="http://schemas.openxmlformats.org/officeDocument/2006/math" xmlns:v="urn:schemas-microsoft-com:vml" xmlns:wp14="http://schemas.microsoft.com/office/word/2010/wordprocessingDrawing" xmlns:wp="http://schemas.openxmlformats.org/drawingml/2006/wordprocessingDrawing" xmlns:w10="urn:schemas-microsoft-com:office:word" xmlns:w="http://schemas.openxmlformats.org/wordprocessingml/2006/main" xmlns:w14="http://schemas.microsoft.com/office/word/2010/wordml" xmlns:w15="http://schemas.microsoft.com/office/word/2012/wordml" xmlns:w16cex="http://schemas.microsoft.com/office/word/2018/wordml/cex" xmlns:w16cid="http://schemas.microsoft.com/office/word/2016/wordml/cid" xmlns:w16="http://schemas.microsoft.com/office/word/2018/wordml" xmlns:w16sdtdh="http://schemas.microsoft.com/office/word/2020/wordml/sdtdatahash" xmlns:w16se="http://schemas.microsoft.com/office/word/2015/wordml/symex" xmlns:wpg="http://schemas.microsoft.com/office/word/2010/wordprocessingGroup" xmlns:wpi="http://schemas.microsoft.com/office/word/2010/wordprocessingInk" xmlns:wne="http://schemas.microsoft.com/office/word/2006/wordml" xmlns:wps="http://schemas.microsoft.com/office/word/2010/wordprocessingShape" mc:Ignorable="w14 w15 w16se w16cid w16 w16cex w16sdtdh wp14">
+  <w:abstractNum w:abstractNumId="0" w15:restartNumberingAfterBreak="0">
+    <w:nsid w:val="26391C5B"/>
+    <w:multiLevelType w:val="hybridMultilevel"/>
+    <w:tmpl w:val="72140488"/>
+    <w:lvl w:ilvl="0" w:tplc="94D89C58">
+      <w:numFmt w:val="bullet"/>
+      <w:lvlText w:val="-"/>
+      <w:lvlJc w:val="left"/>
+      <w:pPr>
+        <w:ind w:left="410" w:hanging="360"/>
+      </w:pPr>
+      <w:rPr>
+        <w:rFonts w:ascii="Calibri" w:eastAsiaTheme="minorHAnsi" w:hAnsi="Calibri" w:cs="Calibri" w:hint="default"/>
+      </w:rPr>
+    </w:lvl>
+    <w:lvl w:ilvl="1" w:tplc="14090003" w:tentative="1">
+      <w:start w:val="1"/>
+      <w:numFmt w:val="bullet"/>
+      <w:lvlText w:val="o"/>
+      <w:lvlJc w:val="left"/>
+      <w:pPr>
+        <w:ind w:left="1130" w:hanging="360"/>
+      </w:pPr>
+      <w:rPr>
+        <w:rFonts w:ascii="Courier New" w:hAnsi="Courier New" w:cs="Courier New" w:hint="default"/>
+      </w:rPr>
+    </w:lvl>
+    <w:lvl w:ilvl="2" w:tplc="14090005" w:tentative="1">
+      <w:start w:val="1"/>
+      <w:numFmt w:val="bullet"/>
+      <w:lvlText w:val=""/>
+      <w:lvlJc w:val="left"/>
+      <w:pPr>
+        <w:ind w:left="1850" w:hanging="360"/>
+      </w:pPr>
+      <w:rPr>
+        <w:rFonts w:ascii="Wingdings" w:hAnsi="Wingdings" w:hint="default"/>
+      </w:rPr>
+    </w:lvl>
+    <w:lvl w:ilvl="3" w:tplc="14090001" w:tentative="1">
+      <w:start w:val="1"/>
+      <w:numFmt w:val="bullet"/>
+      <w:lvlText w:val=""/>
+      <w:lvlJc w:val="left"/>
+      <w:pPr>
+        <w:ind w:left="2570" w:hanging="360"/>
+      </w:pPr>
+      <w:rPr>
+        <w:rFonts w:ascii="Symbol" w:hAnsi="Symbol" w:hint="default"/>
+      </w:rPr>
+    </w:lvl>
+    <w:lvl w:ilvl="4" w:tplc="14090003" w:tentative="1">
+      <w:start w:val="1"/>
+      <w:numFmt w:val="bullet"/>
+      <w:lvlText w:val="o"/>
+      <w:lvlJc w:val="left"/>
+      <w:pPr>
+        <w:ind w:left="3290" w:hanging="360"/>
+      </w:pPr>
+      <w:rPr>
+        <w:rFonts w:ascii="Courier New" w:hAnsi="Courier New" w:cs="Courier New" w:hint="default"/>
+      </w:rPr>
+    </w:lvl>
+    <w:lvl w:ilvl="5" w:tplc="14090005" w:tentative="1">
+      <w:start w:val="1"/>
+      <w:numFmt w:val="bullet"/>
+      <w:lvlText w:val=""/>
+      <w:lvlJc w:val="left"/>
+      <w:pPr>
+        <w:ind w:left="4010" w:hanging="360"/>
+      </w:pPr>
+      <w:rPr>
+        <w:rFonts w:ascii="Wingdings" w:hAnsi="Wingdings" w:hint="default"/>
+      </w:rPr>
+    </w:lvl>
+    <w:lvl w:ilvl="6" w:tplc="14090001" w:tentative="1">
+      <w:start w:val="1"/>
+      <w:numFmt w:val="bullet"/>
+      <w:lvlText w:val=""/>
+      <w:lvlJc w:val="left"/>
+      <w:pPr>
+        <w:ind w:left="4730" w:hanging="360"/>
+      </w:pPr>
+      <w:rPr>
+        <w:rFonts w:ascii="Symbol" w:hAnsi="Symbol" w:hint="default"/>
+      </w:rPr>
+    </w:lvl>
+    <w:lvl w:ilvl="7" w:tplc="14090003" w:tentative="1">
+      <w:start w:val="1"/>
+      <w:numFmt w:val="bullet"/>
+      <w:lvlText w:val="o"/>
+      <w:lvlJc w:val="left"/>
+      <w:pPr>
+        <w:ind w:left="5450" w:hanging="360"/>
+      </w:pPr>
+      <w:rPr>
+        <w:rFonts w:ascii="Courier New" w:hAnsi="Courier New" w:cs="Courier New" w:hint="default"/>
+      </w:rPr>
+    </w:lvl>
+    <w:lvl w:ilvl="8" w:tplc="14090005" w:tentative="1">
+      <w:start w:val="1"/>
+      <w:numFmt w:val="bullet"/>
+      <w:lvlText w:val=""/>
+      <w:lvlJc w:val="left"/>
+      <w:pPr>
+        <w:ind w:left="6170" w:hanging="360"/>
+      </w:pPr>
+      <w:rPr>
+        <w:rFonts w:ascii="Wingdings" w:hAnsi="Wingdings" w:hint="default"/>
+      </w:rPr>
+    </w:lvl>
+  </w:abstractNum>
+  <w:abstractNum w:abstractNumId="1" w15:restartNumberingAfterBreak="0">
+    <w:nsid w:val="77F67144"/>
+    <w:multiLevelType w:val="hybridMultilevel"/>
+    <w:tmpl w:val="2B76D090"/>
+    <w:lvl w:ilvl="0" w:tplc="94D89C58">
+      <w:numFmt w:val="bullet"/>
+      <w:lvlText w:val="-"/>
+      <w:lvlJc w:val="left"/>
+      <w:pPr>
+        <w:ind w:left="410" w:hanging="360"/>
+      </w:pPr>
+      <w:rPr>
+        <w:rFonts w:ascii="Calibri" w:eastAsiaTheme="minorHAnsi" w:hAnsi="Calibri" w:cs="Calibri" w:hint="default"/>
+      </w:rPr>
+    </w:lvl>
+    <w:lvl w:ilvl="1" w:tplc="14090003" w:tentative="1">
+      <w:start w:val="1"/>
+      <w:numFmt w:val="bullet"/>
+      <w:lvlText w:val="o"/>
+      <w:lvlJc w:val="left"/>
+      <w:pPr>
+        <w:ind w:left="1440" w:hanging="360"/>
+      </w:pPr>
+      <w:rPr>
+        <w:rFonts w:ascii="Courier New" w:hAnsi="Courier New" w:cs="Courier New" w:hint="default"/>
+      </w:rPr>
+    </w:lvl>
+    <w:lvl w:ilvl="2" w:tplc="14090005" w:tentative="1">
+      <w:start w:val="1"/>
+      <w:numFmt w:val="bullet"/>
+      <w:lvlText w:val=""/>
+      <w:lvlJc w:val="left"/>
+      <w:pPr>
+        <w:ind w:left="2160" w:hanging="360"/>
+      </w:pPr>
+      <w:rPr>
+        <w:rFonts w:ascii="Wingdings" w:hAnsi="Wingdings" w:hint="default"/>
+      </w:rPr>
+    </w:lvl>
+    <w:lvl w:ilvl="3" w:tplc="14090001" w:tentative="1">
+      <w:start w:val="1"/>
+      <w:numFmt w:val="bullet"/>
+      <w:lvlText w:val=""/>
+      <w:lvlJc w:val="left"/>
+      <w:pPr>
+        <w:ind w:left="2880" w:hanging="360"/>
+      </w:pPr>
+      <w:rPr>
+        <w:rFonts w:ascii="Symbol" w:hAnsi="Symbol" w:hint="default"/>
+      </w:rPr>
+    </w:lvl>
+    <w:lvl w:ilvl="4" w:tplc="14090003" w:tentative="1">
+      <w:start w:val="1"/>
+      <w:numFmt w:val="bullet"/>
+      <w:lvlText w:val="o"/>
+      <w:lvlJc w:val="left"/>
+      <w:pPr>
+        <w:ind w:left="3600" w:hanging="360"/>
+      </w:pPr>
+      <w:rPr>
+        <w:rFonts w:ascii="Courier New" w:hAnsi="Courier New" w:cs="Courier New" w:hint="default"/>
+      </w:rPr>
+    </w:lvl>
+    <w:lvl w:ilvl="5" w:tplc="14090005" w:tentative="1">
+      <w:start w:val="1"/>
+      <w:numFmt w:val="bullet"/>
+      <w:lvlText w:val=""/>
+      <w:lvlJc w:val="left"/>
+      <w:pPr>
+        <w:ind w:left="4320" w:hanging="360"/>
+      </w:pPr>
+      <w:rPr>
+        <w:rFonts w:ascii="Wingdings" w:hAnsi="Wingdings" w:hint="default"/>
+      </w:rPr>
+    </w:lvl>
+    <w:lvl w:ilvl="6" w:tplc="14090001" w:tentative="1">
+      <w:start w:val="1"/>
+      <w:numFmt w:val="bullet"/>
+      <w:lvlText w:val=""/>
+      <w:lvlJc w:val="left"/>
+      <w:pPr>
+        <w:ind w:left="5040" w:hanging="360"/>
+      </w:pPr>
+      <w:rPr>
+        <w:rFonts w:ascii="Symbol" w:hAnsi="Symbol" w:hint="default"/>
+      </w:rPr>
+    </w:lvl>
+    <w:lvl w:ilvl="7" w:tplc="14090003" w:tentative="1">
+      <w:start w:val="1"/>
+      <w:numFmt w:val="bullet"/>
+      <w:lvlText w:val="o"/>
+      <w:lvlJc w:val="left"/>
+      <w:pPr>
+        <w:ind w:left="5760" w:hanging="360"/>
+      </w:pPr>
+      <w:rPr>
+        <w:rFonts w:ascii="Courier New" w:hAnsi="Courier New" w:cs="Courier New" w:hint="default"/>
+      </w:rPr>
+    </w:lvl>
+    <w:lvl w:ilvl="8" w:tplc="14090005" w:tentative="1">
+      <w:start w:val="1"/>
+      <w:numFmt w:val="bullet"/>
+      <w:lvlText w:val=""/>
+      <w:lvlJc w:val="left"/>
+      <w:pPr>
+        <w:ind w:left="6480" w:hanging="360"/>
+      </w:pPr>
+      <w:rPr>
+        <w:rFonts w:ascii="Wingdings" w:hAnsi="Wingdings" w:hint="default"/>
+      </w:rPr>
+    </w:lvl>
+  </w:abstractNum>
+  <w:num w:numId="1">
+    <w:abstractNumId w:val="0"/>
+  </w:num>
+  <w:num w:numId="2">
+    <w:abstractNumId w:val="1"/>
+  </w:num>
+</w:numbering>
 </file>
 
 <file path=word/styles.xml><?xml version="1.0" encoding="utf-8"?>
@@ -3986,6 +4471,28 @@
       <w:szCs w:val="32"/>
     </w:rPr>
   </w:style>
+  <w:style w:type="paragraph" w:styleId="Heading2">
+    <w:name w:val="heading 2"/>
+    <w:basedOn w:val="Normal"/>
+    <w:next w:val="Normal"/>
+    <w:link w:val="Heading2Char"/>
+    <w:uiPriority w:val="9"/>
+    <w:unhideWhenUsed/>
+    <w:qFormat/>
+    <w:rsid w:val="001D3257"/>
+    <w:pPr>
+      <w:keepNext/>
+      <w:keepLines/>
+      <w:spacing w:before="40" w:after="0"/>
+      <w:outlineLvl w:val="1"/>
+    </w:pPr>
+    <w:rPr>
+      <w:rFonts w:asciiTheme="majorHAnsi" w:eastAsiaTheme="majorEastAsia" w:hAnsiTheme="majorHAnsi" w:cstheme="majorBidi"/>
+      <w:color w:val="2F5496" w:themeColor="accent1" w:themeShade="BF"/>
+      <w:sz w:val="26"/>
+      <w:szCs w:val="26"/>
+    </w:rPr>
+  </w:style>
   <w:style w:type="character" w:default="1" w:styleId="DefaultParagraphFont">
     <w:name w:val="Default Paragraph Font"/>
     <w:uiPriority w:val="1"/>
@@ -4292,6 +4799,61 @@
       </w:tcPr>
     </w:tblStylePr>
   </w:style>
+  <w:style w:type="paragraph" w:styleId="Subtitle">
+    <w:name w:val="Subtitle"/>
+    <w:basedOn w:val="Normal"/>
+    <w:next w:val="Normal"/>
+    <w:link w:val="SubtitleChar"/>
+    <w:uiPriority w:val="11"/>
+    <w:qFormat/>
+    <w:rsid w:val="00D600F0"/>
+    <w:pPr>
+      <w:numPr>
+        <w:ilvl w:val="1"/>
+      </w:numPr>
+    </w:pPr>
+    <w:rPr>
+      <w:rFonts w:eastAsiaTheme="minorEastAsia"/>
+      <w:color w:val="5A5A5A" w:themeColor="text1" w:themeTint="A5"/>
+      <w:spacing w:val="15"/>
+    </w:rPr>
+  </w:style>
+  <w:style w:type="character" w:customStyle="1" w:styleId="SubtitleChar">
+    <w:name w:val="Subtitle Char"/>
+    <w:basedOn w:val="DefaultParagraphFont"/>
+    <w:link w:val="Subtitle"/>
+    <w:uiPriority w:val="11"/>
+    <w:rsid w:val="00D600F0"/>
+    <w:rPr>
+      <w:rFonts w:eastAsiaTheme="minorEastAsia"/>
+      <w:color w:val="5A5A5A" w:themeColor="text1" w:themeTint="A5"/>
+      <w:spacing w:val="15"/>
+    </w:rPr>
+  </w:style>
+  <w:style w:type="character" w:customStyle="1" w:styleId="Heading2Char">
+    <w:name w:val="Heading 2 Char"/>
+    <w:basedOn w:val="DefaultParagraphFont"/>
+    <w:link w:val="Heading2"/>
+    <w:uiPriority w:val="9"/>
+    <w:rsid w:val="001D3257"/>
+    <w:rPr>
+      <w:rFonts w:asciiTheme="majorHAnsi" w:eastAsiaTheme="majorEastAsia" w:hAnsiTheme="majorHAnsi" w:cstheme="majorBidi"/>
+      <w:color w:val="2F5496" w:themeColor="accent1" w:themeShade="BF"/>
+      <w:sz w:val="26"/>
+      <w:szCs w:val="26"/>
+    </w:rPr>
+  </w:style>
+  <w:style w:type="paragraph" w:styleId="ListParagraph">
+    <w:name w:val="List Paragraph"/>
+    <w:basedOn w:val="Normal"/>
+    <w:uiPriority w:val="34"/>
+    <w:qFormat/>
+    <w:rsid w:val="001D3257"/>
+    <w:pPr>
+      <w:ind w:left="720"/>
+      <w:contextualSpacing/>
+    </w:pPr>
+  </w:style>
 </w:styles>
 </file>
 

</xml_diff>